<commit_message>
Added Random Point Select Initialisation
+ report update
</commit_message>
<xml_diff>
--- a/KMeans Report.docx
+++ b/KMeans Report.docx
@@ -456,7 +456,19 @@
         <w:rPr>
           <w:lang w:val="en-US"/>
         </w:rPr>
-        <w:t xml:space="preserve"> cluster assignment and centroid selection as performed in R and Figure 2 shows the same following the </w:t>
+        <w:t xml:space="preserve"> cluster assignment and centroid selection as performed in R and Figure 2</w:t>
+      </w:r>
+      <w:r>
+        <w:rPr>
+          <w:lang w:val="en-US"/>
+        </w:rPr>
+        <w:t xml:space="preserve"> (overleaf)</w:t>
+      </w:r>
+      <w:r>
+        <w:rPr>
+          <w:lang w:val="en-US"/>
+        </w:rPr>
+        <w:t xml:space="preserve"> shows the same following the </w:t>
       </w:r>
       <w:proofErr w:type="spellStart"/>
       <w:r>
@@ -506,163 +518,66 @@
     </w:p>
     <w:p>
       <w:pPr>
+        <w:rPr>
+          <w:lang w:val="en-US"/>
+        </w:rPr>
+      </w:pPr>
+    </w:p>
+    <w:p>
+      <w:pPr>
         <w:jc w:val="center"/>
         <w:rPr>
           <w:lang w:val="en-US"/>
         </w:rPr>
       </w:pPr>
-    </w:p>
-    <w:tbl>
-      <w:tblPr>
-        <w:tblStyle w:val="TableGrid"/>
-        <w:tblW w:w="0" w:type="auto"/>
-        <w:tblLook w:val="04A0" w:firstRow="1" w:lastRow="0" w:firstColumn="1" w:lastColumn="0" w:noHBand="0" w:noVBand="1"/>
-      </w:tblPr>
-      <w:tblGrid>
-        <w:gridCol w:w="4508"/>
-        <w:gridCol w:w="4508"/>
-      </w:tblGrid>
-      <w:tr>
-        <w:tc>
-          <w:tcPr>
-            <w:tcW w:w="4508" w:type="dxa"/>
-          </w:tcPr>
-          <w:p>
-            <w:pPr>
-              <w:jc w:val="center"/>
-              <w:rPr>
-                <w:lang w:val="en-US"/>
-              </w:rPr>
-            </w:pPr>
-          </w:p>
-          <w:p>
-            <w:pPr>
-              <w:jc w:val="center"/>
-              <w:rPr>
-                <w:lang w:val="en-US"/>
-              </w:rPr>
-            </w:pPr>
-          </w:p>
-          <w:p>
-            <w:pPr>
-              <w:jc w:val="center"/>
-              <w:rPr>
-                <w:lang w:val="en-US"/>
-              </w:rPr>
-            </w:pPr>
-          </w:p>
-          <w:p>
-            <w:pPr>
-              <w:jc w:val="center"/>
-              <w:rPr>
-                <w:lang w:val="en-US"/>
-              </w:rPr>
-            </w:pPr>
-            <w:r>
-              <w:rPr>
-                <w:lang w:val="en-US"/>
-              </w:rPr>
-              <w:t xml:space="preserve">Figure 1: </w:t>
-            </w:r>
-            <w:proofErr w:type="spellStart"/>
-            <w:r>
-              <w:rPr>
-                <w:lang w:val="en-US"/>
-              </w:rPr>
-              <w:t>Initialisation</w:t>
-            </w:r>
-            <w:proofErr w:type="spellEnd"/>
-            <w:r>
-              <w:rPr>
-                <w:lang w:val="en-US"/>
-              </w:rPr>
-              <w:t xml:space="preserve"> of Clusters by Selecting Points at random as Centroids and randomly assigning all points to one </w:t>
-            </w:r>
-            <w:r>
-              <w:rPr>
-                <w:lang w:val="en-US"/>
-              </w:rPr>
-              <w:t>(</w:t>
-            </w:r>
-            <w:r>
-              <w:rPr>
-                <w:lang w:val="en-US"/>
-              </w:rPr>
-              <w:t>R</w:t>
-            </w:r>
-            <w:r>
-              <w:rPr>
-                <w:lang w:val="en-US"/>
-              </w:rPr>
-              <w:t>)</w:t>
-            </w:r>
-          </w:p>
-        </w:tc>
-        <w:tc>
-          <w:tcPr>
-            <w:tcW w:w="4508" w:type="dxa"/>
-          </w:tcPr>
-          <w:p>
-            <w:pPr>
-              <w:jc w:val="center"/>
-              <w:rPr>
-                <w:lang w:val="en-US"/>
-              </w:rPr>
-            </w:pPr>
-          </w:p>
-          <w:p>
-            <w:pPr>
-              <w:jc w:val="center"/>
-              <w:rPr>
-                <w:lang w:val="en-US"/>
-              </w:rPr>
-            </w:pPr>
-          </w:p>
-          <w:p>
-            <w:pPr>
-              <w:jc w:val="center"/>
-              <w:rPr>
-                <w:lang w:val="en-US"/>
-              </w:rPr>
-            </w:pPr>
-          </w:p>
-          <w:p>
-            <w:pPr>
-              <w:jc w:val="center"/>
-              <w:rPr>
-                <w:lang w:val="en-US"/>
-              </w:rPr>
-            </w:pPr>
-            <w:r>
-              <w:rPr>
-                <w:lang w:val="en-US"/>
-              </w:rPr>
-              <w:t xml:space="preserve">Figure 2: </w:t>
-            </w:r>
-            <w:proofErr w:type="spellStart"/>
-            <w:r>
-              <w:rPr>
-                <w:lang w:val="en-US"/>
-              </w:rPr>
-              <w:t>I</w:t>
-            </w:r>
-            <w:r>
-              <w:rPr>
-                <w:lang w:val="en-US"/>
-              </w:rPr>
-              <w:t>nitialisation</w:t>
-            </w:r>
-            <w:proofErr w:type="spellEnd"/>
-            <w:r>
-              <w:rPr>
-                <w:lang w:val="en-US"/>
-              </w:rPr>
-              <w:t xml:space="preserve"> by Assigning each Point to A Cluster at Random and Calculating the Mean as the Centroid</w:t>
-            </w:r>
-          </w:p>
-        </w:tc>
-      </w:tr>
-    </w:tbl>
+      <w:r>
+        <w:rPr>
+          <w:noProof/>
+          <w:lang w:val="en-US"/>
+        </w:rPr>
+        <w:drawing>
+          <wp:inline distT="0" distB="0" distL="0" distR="0" wp14:anchorId="4682140C" wp14:editId="0F10806D">
+            <wp:extent cx="5168900" cy="2684094"/>
+            <wp:effectExtent l="0" t="0" r="0" b="0"/>
+            <wp:docPr id="7" name="Picture 7" descr="Chart, scatter chart&#10;&#10;Description automatically generated"/>
+            <wp:cNvGraphicFramePr>
+              <a:graphicFrameLocks xmlns:a="http://schemas.openxmlformats.org/drawingml/2006/main" noChangeAspect="1"/>
+            </wp:cNvGraphicFramePr>
+            <a:graphic xmlns:a="http://schemas.openxmlformats.org/drawingml/2006/main">
+              <a:graphicData uri="http://schemas.openxmlformats.org/drawingml/2006/picture">
+                <pic:pic xmlns:pic="http://schemas.openxmlformats.org/drawingml/2006/picture">
+                  <pic:nvPicPr>
+                    <pic:cNvPr id="7" name="Picture 7" descr="Chart, scatter chart&#10;&#10;Description automatically generated"/>
+                    <pic:cNvPicPr/>
+                  </pic:nvPicPr>
+                  <pic:blipFill>
+                    <a:blip r:embed="rId6">
+                      <a:extLst>
+                        <a:ext uri="{28A0092B-C50C-407E-A947-70E740481C1C}">
+                          <a14:useLocalDpi xmlns:a14="http://schemas.microsoft.com/office/drawing/2010/main" val="0"/>
+                        </a:ext>
+                      </a:extLst>
+                    </a:blip>
+                    <a:stretch>
+                      <a:fillRect/>
+                    </a:stretch>
+                  </pic:blipFill>
+                  <pic:spPr>
+                    <a:xfrm>
+                      <a:off x="0" y="0"/>
+                      <a:ext cx="5177323" cy="2688468"/>
+                    </a:xfrm>
+                    <a:prstGeom prst="rect">
+                      <a:avLst/>
+                    </a:prstGeom>
+                  </pic:spPr>
+                </pic:pic>
+              </a:graphicData>
+            </a:graphic>
+          </wp:inline>
+        </w:drawing>
+      </w:r>
+    </w:p>
     <w:p>
       <w:pPr>
         <w:jc w:val="center"/>
@@ -673,27 +588,51 @@
     </w:p>
     <w:p>
       <w:pPr>
-        <w:rPr>
-          <w:lang w:val="en-US"/>
-        </w:rPr>
-      </w:pPr>
-      <w:r>
-        <w:rPr>
-          <w:lang w:val="en-US"/>
-        </w:rPr>
-        <w:t xml:space="preserve">It will be assumed that the R implementation </w:t>
-      </w:r>
-      <w:r>
-        <w:rPr>
-          <w:lang w:val="en-US"/>
-        </w:rPr>
-        <w:t>uses</w:t>
-      </w:r>
-      <w:r>
-        <w:rPr>
-          <w:lang w:val="en-US"/>
-        </w:rPr>
-        <w:t xml:space="preserve"> the Hartigan-Wong algorithm as described in </w:t>
+        <w:jc w:val="center"/>
+        <w:rPr>
+          <w:lang w:val="en-US"/>
+        </w:rPr>
+      </w:pPr>
+      <w:r>
+        <w:rPr>
+          <w:lang w:val="en-US"/>
+        </w:rPr>
+        <w:t xml:space="preserve">Figure 1: </w:t>
+      </w:r>
+      <w:proofErr w:type="spellStart"/>
+      <w:r>
+        <w:rPr>
+          <w:lang w:val="en-US"/>
+        </w:rPr>
+        <w:t>Initialisation</w:t>
+      </w:r>
+      <w:proofErr w:type="spellEnd"/>
+      <w:r>
+        <w:rPr>
+          <w:lang w:val="en-US"/>
+        </w:rPr>
+        <w:t xml:space="preserve"> of Clusters by Selecting Points at random as Centroids and randomly assigning all points to one (R)</w:t>
+      </w:r>
+    </w:p>
+    <w:p>
+      <w:pPr>
+        <w:jc w:val="center"/>
+        <w:rPr>
+          <w:lang w:val="en-US"/>
+        </w:rPr>
+      </w:pPr>
+    </w:p>
+    <w:p>
+      <w:pPr>
+        <w:rPr>
+          <w:lang w:val="en-US"/>
+        </w:rPr>
+      </w:pPr>
+      <w:r>
+        <w:rPr>
+          <w:lang w:val="en-US"/>
+        </w:rPr>
+        <w:t xml:space="preserve">It will be assumed that the R implementation uses the Hartigan-Wong algorithm as described in </w:t>
       </w:r>
       <w:r>
         <w:rPr>
@@ -736,13 +675,7 @@
         <w:rPr>
           <w:lang w:val="en-US"/>
         </w:rPr>
-        <w:t xml:space="preserve"> </w:t>
-      </w:r>
-      <w:r>
-        <w:rPr>
-          <w:lang w:val="en-US"/>
-        </w:rPr>
-        <w:t>(</w:t>
+        <w:t xml:space="preserve"> (</w:t>
       </w:r>
       <w:r>
         <w:rPr>
@@ -755,45 +688,21 @@
         <w:rPr>
           <w:lang w:val="en-US"/>
         </w:rPr>
-        <w:t xml:space="preserve">) </w:t>
-      </w:r>
-      <w:r>
-        <w:rPr>
-          <w:lang w:val="en-US"/>
-        </w:rPr>
-        <w:t xml:space="preserve">was created to allow this process to be </w:t>
+        <w:t xml:space="preserve">) was created to allow this process to be </w:t>
       </w:r>
       <w:proofErr w:type="spellStart"/>
       <w:r>
         <w:rPr>
           <w:lang w:val="en-US"/>
         </w:rPr>
-        <w:t>visuali</w:t>
-      </w:r>
-      <w:r>
-        <w:rPr>
-          <w:lang w:val="en-US"/>
-        </w:rPr>
-        <w:t>s</w:t>
-      </w:r>
-      <w:r>
-        <w:rPr>
-          <w:lang w:val="en-US"/>
-        </w:rPr>
-        <w:t>ed</w:t>
+        <w:t>visualised</w:t>
       </w:r>
       <w:proofErr w:type="spellEnd"/>
       <w:r>
         <w:rPr>
           <w:lang w:val="en-US"/>
         </w:rPr>
-        <w:t xml:space="preserve"> and examined</w:t>
-      </w:r>
-      <w:r>
-        <w:rPr>
-          <w:lang w:val="en-US"/>
-        </w:rPr>
-        <w:t xml:space="preserve"> under this assumption. </w:t>
+        <w:t xml:space="preserve"> and examined under this assumption. </w:t>
       </w:r>
     </w:p>
     <w:p>
@@ -826,13 +735,7 @@
         <w:rPr>
           <w:lang w:val="en-US"/>
         </w:rPr>
-        <w:t xml:space="preserve"> </w:t>
-      </w:r>
-      <w:r>
-        <w:rPr>
-          <w:lang w:val="en-US"/>
-        </w:rPr>
-        <w:t xml:space="preserve">and implemented in the </w:t>
+        <w:t xml:space="preserve"> and implemented in the </w:t>
       </w:r>
       <w:proofErr w:type="spellStart"/>
       <w:r>
@@ -848,19 +751,209 @@
         <w:rPr>
           <w:lang w:val="en-US"/>
         </w:rPr>
-        <w:t xml:space="preserve"> function. A</w:t>
-      </w:r>
-      <w:r>
-        <w:rPr>
-          <w:lang w:val="en-US"/>
-        </w:rPr>
-        <w:t xml:space="preserve">ttempts to group the points into clusters by assigning each point to the cluster which results in the </w:t>
-      </w:r>
-      <w:r>
-        <w:rPr>
-          <w:lang w:val="en-US"/>
-        </w:rPr>
-        <w:t>lowest overall sum of squares of error for clustering. To do this Each point is assigned to each cluster in turn. For each cluster assignment the means</w:t>
+        <w:t xml:space="preserve"> function. Attempts to group the points into clusters by assigning each point to the cluster which results in the lowest overall sum of squares of error for clustering. To do this Each point is assigned to each cluster in turn. For each cluster assignment the means are </w:t>
+      </w:r>
+      <w:r>
+        <w:rPr>
+          <w:lang w:val="en-US"/>
+        </w:rPr>
+        <w:lastRenderedPageBreak/>
+        <w:t>calculated as the “new” centroids for each cluster and the sum of squares for the entire clustering is calculated using:</w:t>
+      </w:r>
+    </w:p>
+    <w:p>
+      <w:pPr>
+        <w:rPr>
+          <w:lang w:val="en-US"/>
+        </w:rPr>
+      </w:pPr>
+    </w:p>
+    <w:p>
+      <w:pPr>
+        <w:rPr>
+          <w:lang w:val="en-US"/>
+        </w:rPr>
+      </w:pPr>
+      <w:r>
+        <w:rPr>
+          <w:highlight w:val="yellow"/>
+          <w:lang w:val="en-US"/>
+        </w:rPr>
+        <w:t>Calc</w:t>
+      </w:r>
+    </w:p>
+    <w:p>
+      <w:pPr>
+        <w:rPr>
+          <w:lang w:val="en-US"/>
+        </w:rPr>
+      </w:pPr>
+    </w:p>
+    <w:p>
+      <w:pPr>
+        <w:jc w:val="center"/>
+        <w:rPr>
+          <w:lang w:val="en-US"/>
+        </w:rPr>
+      </w:pPr>
+      <w:r>
+        <w:rPr>
+          <w:noProof/>
+          <w:lang w:val="en-US"/>
+        </w:rPr>
+        <w:drawing>
+          <wp:inline distT="0" distB="0" distL="0" distR="0" wp14:anchorId="76582545" wp14:editId="230F6571">
+            <wp:extent cx="5397500" cy="2802801"/>
+            <wp:effectExtent l="0" t="0" r="0" b="4445"/>
+            <wp:docPr id="8" name="Picture 8" descr="Chart, scatter chart&#10;&#10;Description automatically generated"/>
+            <wp:cNvGraphicFramePr>
+              <a:graphicFrameLocks xmlns:a="http://schemas.openxmlformats.org/drawingml/2006/main" noChangeAspect="1"/>
+            </wp:cNvGraphicFramePr>
+            <a:graphic xmlns:a="http://schemas.openxmlformats.org/drawingml/2006/main">
+              <a:graphicData uri="http://schemas.openxmlformats.org/drawingml/2006/picture">
+                <pic:pic xmlns:pic="http://schemas.openxmlformats.org/drawingml/2006/picture">
+                  <pic:nvPicPr>
+                    <pic:cNvPr id="8" name="Picture 8" descr="Chart, scatter chart&#10;&#10;Description automatically generated"/>
+                    <pic:cNvPicPr/>
+                  </pic:nvPicPr>
+                  <pic:blipFill>
+                    <a:blip r:embed="rId7">
+                      <a:extLst>
+                        <a:ext uri="{28A0092B-C50C-407E-A947-70E740481C1C}">
+                          <a14:useLocalDpi xmlns:a14="http://schemas.microsoft.com/office/drawing/2010/main" val="0"/>
+                        </a:ext>
+                      </a:extLst>
+                    </a:blip>
+                    <a:stretch>
+                      <a:fillRect/>
+                    </a:stretch>
+                  </pic:blipFill>
+                  <pic:spPr>
+                    <a:xfrm>
+                      <a:off x="0" y="0"/>
+                      <a:ext cx="5406287" cy="2807364"/>
+                    </a:xfrm>
+                    <a:prstGeom prst="rect">
+                      <a:avLst/>
+                    </a:prstGeom>
+                  </pic:spPr>
+                </pic:pic>
+              </a:graphicData>
+            </a:graphic>
+          </wp:inline>
+        </w:drawing>
+      </w:r>
+    </w:p>
+    <w:p>
+      <w:pPr>
+        <w:jc w:val="center"/>
+        <w:rPr>
+          <w:lang w:val="en-US"/>
+        </w:rPr>
+      </w:pPr>
+    </w:p>
+    <w:p>
+      <w:pPr>
+        <w:jc w:val="center"/>
+        <w:rPr>
+          <w:lang w:val="en-US"/>
+        </w:rPr>
+      </w:pPr>
+      <w:r>
+        <w:rPr>
+          <w:lang w:val="en-US"/>
+        </w:rPr>
+        <w:t xml:space="preserve">Figure 2: </w:t>
+      </w:r>
+      <w:proofErr w:type="spellStart"/>
+      <w:r>
+        <w:rPr>
+          <w:lang w:val="en-US"/>
+        </w:rPr>
+        <w:t>Initialisation</w:t>
+      </w:r>
+      <w:proofErr w:type="spellEnd"/>
+      <w:r>
+        <w:rPr>
+          <w:lang w:val="en-US"/>
+        </w:rPr>
+        <w:t xml:space="preserve"> by Assigning each Point to A Cluster at Random and Calculating the Mean as the Centroid</w:t>
+      </w:r>
+    </w:p>
+    <w:p>
+      <w:pPr>
+        <w:rPr>
+          <w:lang w:val="en-US"/>
+        </w:rPr>
+      </w:pPr>
+    </w:p>
+    <w:p>
+      <w:pPr>
+        <w:rPr>
+          <w:lang w:val="en-US"/>
+        </w:rPr>
+      </w:pPr>
+      <w:r>
+        <w:rPr>
+          <w:lang w:val="en-US"/>
+        </w:rPr>
+        <w:t>I</w:t>
+      </w:r>
+      <w:r>
+        <w:rPr>
+          <w:lang w:val="en-US"/>
+        </w:rPr>
+        <w:t xml:space="preserve">ncluding the point being tested. </w:t>
+      </w:r>
+      <w:r>
+        <w:rPr>
+          <w:lang w:val="en-US"/>
+        </w:rPr>
+        <w:t xml:space="preserve">the assignment resulting the lowest sum of squares result is chosen to be the new cluster for the point being tested. This process is repeated for each point and the points are iterated over until the centroids do not move for an entire iteration indicating that </w:t>
+      </w:r>
+      <w:r>
+        <w:rPr>
+          <w:lang w:val="en-US"/>
+        </w:rPr>
+        <w:t xml:space="preserve">an optimal </w:t>
+      </w:r>
+      <w:r>
+        <w:rPr>
+          <w:lang w:val="en-US"/>
+        </w:rPr>
+        <w:t>clustering</w:t>
+      </w:r>
+      <w:r>
+        <w:rPr>
+          <w:lang w:val="en-US"/>
+        </w:rPr>
+        <w:t xml:space="preserve"> has been found. This is repeated from the </w:t>
+      </w:r>
+      <w:proofErr w:type="spellStart"/>
+      <w:r>
+        <w:rPr>
+          <w:lang w:val="en-US"/>
+        </w:rPr>
+        <w:t>initialisation</w:t>
+      </w:r>
+      <w:proofErr w:type="spellEnd"/>
+      <w:r>
+        <w:rPr>
+          <w:lang w:val="en-US"/>
+        </w:rPr>
+        <w:t xml:space="preserve"> step as many times as is requested to account for the (pseudo)randomness of placing the initial clusters with the clustering with the lowest sum of squares value being returned.</w:t>
+      </w:r>
+      <w:r>
+        <w:rPr>
+          <w:lang w:val="en-US"/>
+        </w:rPr>
+        <w:t xml:space="preserve"> Figure</w:t>
+      </w:r>
+      <w:r>
+        <w:rPr>
+          <w:lang w:val="en-US"/>
+        </w:rPr>
+        <w:t>s</w:t>
       </w:r>
       <w:r>
         <w:rPr>
@@ -872,10 +965,40 @@
         <w:rPr>
           <w:lang w:val="en-US"/>
         </w:rPr>
-        <w:t>are calculated as the “new” centroids</w:t>
-      </w:r>
-      <w:r>
-        <w:rPr>
+        <w:t>4 and 5</w:t>
+      </w:r>
+      <w:r>
+        <w:rPr>
+          <w:lang w:val="en-US"/>
+        </w:rPr>
+        <w:t xml:space="preserve"> show the result</w:t>
+      </w:r>
+      <w:r>
+        <w:rPr>
+          <w:lang w:val="en-US"/>
+        </w:rPr>
+        <w:t>s</w:t>
+      </w:r>
+      <w:r>
+        <w:rPr>
+          <w:lang w:val="en-US"/>
+        </w:rPr>
+        <w:t xml:space="preserve"> of this as performed by the </w:t>
+      </w:r>
+      <w:proofErr w:type="spellStart"/>
+      <w:r>
+        <w:rPr>
+          <w:i/>
+          <w:iCs/>
+          <w:lang w:val="en-US"/>
+        </w:rPr>
+        <w:t>hw_kmeans</w:t>
+      </w:r>
+      <w:proofErr w:type="spellEnd"/>
+      <w:r>
+        <w:rPr>
+          <w:i/>
+          <w:iCs/>
           <w:lang w:val="en-US"/>
         </w:rPr>
         <w:t xml:space="preserve"> </w:t>
@@ -884,111 +1007,94 @@
         <w:rPr>
           <w:lang w:val="en-US"/>
         </w:rPr>
-        <w:t xml:space="preserve">for each cluster </w:t>
-      </w:r>
-      <w:r>
-        <w:rPr>
-          <w:lang w:val="en-US"/>
-        </w:rPr>
-        <w:t xml:space="preserve">and the sum of squares for the </w:t>
-      </w:r>
-      <w:r>
-        <w:rPr>
-          <w:lang w:val="en-US"/>
-        </w:rPr>
-        <w:t xml:space="preserve">entire </w:t>
-      </w:r>
-      <w:r>
-        <w:rPr>
-          <w:lang w:val="en-US"/>
-        </w:rPr>
-        <w:t>clustering is calculated</w:t>
-      </w:r>
-      <w:r>
-        <w:rPr>
-          <w:lang w:val="en-US"/>
-        </w:rPr>
-        <w:t xml:space="preserve"> </w:t>
-      </w:r>
-      <w:r>
-        <w:rPr>
-          <w:lang w:val="en-US"/>
-        </w:rPr>
-        <w:t>using:</w:t>
-      </w:r>
-    </w:p>
-    <w:p>
-      <w:pPr>
-        <w:rPr>
-          <w:lang w:val="en-US"/>
-        </w:rPr>
-      </w:pPr>
-    </w:p>
-    <w:p>
-      <w:pPr>
-        <w:rPr>
-          <w:lang w:val="en-US"/>
-        </w:rPr>
-      </w:pPr>
-      <w:r>
-        <w:rPr>
-          <w:highlight w:val="yellow"/>
-          <w:lang w:val="en-US"/>
-        </w:rPr>
-        <w:t>Calc</w:t>
-      </w:r>
-    </w:p>
-    <w:p>
-      <w:pPr>
-        <w:rPr>
-          <w:lang w:val="en-US"/>
-        </w:rPr>
-      </w:pPr>
-    </w:p>
-    <w:p>
-      <w:pPr>
-        <w:rPr>
-          <w:lang w:val="en-US"/>
-        </w:rPr>
-      </w:pPr>
-      <w:r>
-        <w:rPr>
-          <w:lang w:val="en-US"/>
-        </w:rPr>
-        <w:t>I</w:t>
-      </w:r>
-      <w:r>
-        <w:rPr>
-          <w:lang w:val="en-US"/>
-        </w:rPr>
-        <w:t xml:space="preserve">ncluding the point being tested. </w:t>
-      </w:r>
-      <w:r>
-        <w:rPr>
-          <w:lang w:val="en-US"/>
-        </w:rPr>
-        <w:t xml:space="preserve">the assignment resulting the lowest sum of squares result is chosen to be the new cluster for the point being tested. This process is repeated for each point and the points are iterated over until the centroids do not move for an entire iteration indicating that </w:t>
-      </w:r>
-      <w:r>
-        <w:rPr>
-          <w:lang w:val="en-US"/>
-        </w:rPr>
-        <w:t xml:space="preserve">an optimal arrangement has been found. This is repeated from the </w:t>
+        <w:t>function</w:t>
+      </w:r>
+      <w:r>
+        <w:rPr>
+          <w:lang w:val="en-US"/>
+        </w:rPr>
+        <w:t xml:space="preserve"> using random point selection and mean calculation as methods for determining the </w:t>
       </w:r>
       <w:proofErr w:type="spellStart"/>
       <w:r>
         <w:rPr>
           <w:lang w:val="en-US"/>
         </w:rPr>
-        <w:t>initialisation</w:t>
+        <w:t>intial</w:t>
       </w:r>
       <w:proofErr w:type="spellEnd"/>
       <w:r>
         <w:rPr>
           <w:lang w:val="en-US"/>
         </w:rPr>
-        <w:t xml:space="preserve"> step as many times as is requested to account for the (pseudo)randomness of placing the initial clusters with the clustering with the lowest sum of squares value being returned.</w:t>
-      </w:r>
+        <w:t xml:space="preserve"> centroids respectively</w:t>
+      </w:r>
+      <w:r>
+        <w:rPr>
+          <w:lang w:val="en-US"/>
+        </w:rPr>
+        <w:t>.</w:t>
+      </w:r>
+    </w:p>
+    <w:p>
+      <w:pPr>
+        <w:rPr>
+          <w:lang w:val="en-US"/>
+        </w:rPr>
+      </w:pPr>
+    </w:p>
+    <w:p>
+      <w:pPr>
+        <w:rPr>
+          <w:lang w:val="en-US"/>
+        </w:rPr>
+      </w:pPr>
+    </w:p>
+    <w:p>
+      <w:pPr>
+        <w:rPr>
+          <w:lang w:val="en-US"/>
+        </w:rPr>
+      </w:pPr>
+      <w:r>
+        <w:rPr>
+          <w:lang w:val="en-US"/>
+        </w:rPr>
+        <w:t xml:space="preserve">As </w:t>
+      </w:r>
+      <w:r>
+        <w:rPr>
+          <w:lang w:val="en-US"/>
+        </w:rPr>
+        <w:t>c</w:t>
+      </w:r>
+      <w:r>
+        <w:rPr>
+          <w:lang w:val="en-US"/>
+        </w:rPr>
+        <w:t xml:space="preserve">an be seen from Figures 4 and 5 the </w:t>
+      </w:r>
+      <w:proofErr w:type="spellStart"/>
+      <w:r>
+        <w:rPr>
+          <w:lang w:val="en-US"/>
+        </w:rPr>
+        <w:t>intialisation</w:t>
+      </w:r>
+      <w:proofErr w:type="spellEnd"/>
+      <w:r>
+        <w:rPr>
+          <w:lang w:val="en-US"/>
+        </w:rPr>
+        <w:t xml:space="preserve"> method does not seem to make a great deal of difference to the eventual clustering.</w:t>
+      </w:r>
+    </w:p>
+    <w:p>
+      <w:pPr>
+        <w:rPr>
+          <w:lang w:val="en-US"/>
+        </w:rPr>
+      </w:pPr>
     </w:p>
     <w:p>
       <w:pPr>
@@ -1228,7 +1334,7 @@
       </w:pPr>
     </w:p>
     <w:sectPr>
-      <w:headerReference w:type="default" r:id="rId6"/>
+      <w:headerReference w:type="default" r:id="rId8"/>
       <w:pgSz w:w="11906" w:h="16838"/>
       <w:pgMar w:top="1440" w:right="1440" w:bottom="1440" w:left="1440" w:header="708" w:footer="708" w:gutter="0"/>
       <w:cols w:space="708"/>

</xml_diff>